<commit_message>
Se cubre la eliminación del menú Stock.
</commit_message>
<xml_diff>
--- a/TestsSuit/TestsSuit/Documentation/manual_usuario.docx
+++ b/TestsSuit/TestsSuit/Documentation/manual_usuario.docx
@@ -6,6 +6,8 @@
       <w:pPr>
         <w:jc w:val="center"/>
       </w:pPr>
+      <w:bookmarkStart w:id="0" w:name="_GoBack"/>
+      <w:bookmarkEnd w:id="0"/>
     </w:p>
     <w:p>
       <w:pPr>
@@ -202,8 +204,6 @@
             <w:t>Contenido</w:t>
           </w:r>
         </w:p>
-        <w:bookmarkStart w:id="0" w:name="_GoBack"/>
-        <w:bookmarkEnd w:id="0"/>
         <w:p>
           <w:pPr>
             <w:pStyle w:val="TDC2"/>
@@ -2890,9 +2890,15 @@
     <w:p>
       <w:pPr>
         <w:pStyle w:val="Ttulo4"/>
-      </w:pPr>
-      <w:r>
-        <w:t>Eliminación de donaciones</w:t>
+        <w:rPr>
+          <w:u w:val="single"/>
+        </w:rPr>
+      </w:pPr>
+      <w:r>
+        <w:t xml:space="preserve">Eliminación de </w:t>
+      </w:r>
+      <w:r>
+        <w:t>stock</w:t>
       </w:r>
     </w:p>
     <w:p>
@@ -2909,7 +2915,15 @@
         <w:t xml:space="preserve"> que resulte</w:t>
       </w:r>
       <w:r>
-        <w:t xml:space="preserve"> de interés y luego presionar el botón Borrar.</w:t>
+        <w:t xml:space="preserve"> de </w:t>
+      </w:r>
+      <w:proofErr w:type="gramStart"/>
+      <w:r>
+        <w:t>interés</w:t>
+      </w:r>
+      <w:proofErr w:type="gramEnd"/>
+      <w:r>
+        <w:t xml:space="preserve"> y luego presionar el botón Borrar.</w:t>
       </w:r>
     </w:p>
     <w:p>
@@ -5969,7 +5983,7 @@
             <w:noProof/>
             <w:lang w:val="es-ES"/>
           </w:rPr>
-          <w:t>2</w:t>
+          <w:t>10</w:t>
         </w:r>
         <w:r>
           <w:fldChar w:fldCharType="end"/>
@@ -7742,7 +7756,7 @@
 </file>
 
 <file path=customXml/itemProps1.xml><?xml version="1.0" encoding="utf-8"?>
-<ds:datastoreItem xmlns:ds="http://schemas.openxmlformats.org/officeDocument/2006/customXml" ds:itemID="{ADA3B41F-F078-45B5-B3BB-CC534F5767F0}">
+<ds:datastoreItem xmlns:ds="http://schemas.openxmlformats.org/officeDocument/2006/customXml" ds:itemID="{6F483DD7-D3BC-451D-8118-177AB2D735F1}">
   <ds:schemaRefs>
     <ds:schemaRef ds:uri="http://schemas.openxmlformats.org/officeDocument/2006/bibliography"/>
   </ds:schemaRefs>

</xml_diff>